<commit_message>
Initial design of Tag Reader class.
</commit_message>
<xml_diff>
--- a/project/Design Document.docx
+++ b/project/Design Document.docx
@@ -60,16 +60,19 @@
         </w:numPr>
       </w:pPr>
       <w:r>
-        <w:t>MP3 tag reading: eyeD3 (</w:t>
-      </w:r>
-      <w:hyperlink r:id="rId5" w:history="1">
-        <w:r>
-          <w:rPr>
-            <w:rStyle w:val="Hyperlink"/>
-          </w:rPr>
-          <w:t>http://eyed3.nicfit.net</w:t>
-        </w:r>
-      </w:hyperlink>
+        <w:t xml:space="preserve">MP3 tag reading: </w:t>
+      </w:r>
+      <w:r>
+        <w:t>mutagen</w:t>
+      </w:r>
+      <w:r>
+        <w:t xml:space="preserve"> (</w:t>
+      </w:r>
+      <w:r>
+        <w:t>http://mutagen.readthedocs.org/</w:t>
+      </w:r>
+      <w:bookmarkStart w:id="0" w:name="_GoBack"/>
+      <w:bookmarkEnd w:id="0"/>
       <w:r>
         <w:t>)</w:t>
       </w:r>
@@ -85,16 +88,11 @@
       <w:r>
         <w:t xml:space="preserve">GUI: </w:t>
       </w:r>
-      <w:proofErr w:type="spellStart"/>
       <w:r>
         <w:t>Tkinter</w:t>
       </w:r>
-      <w:proofErr w:type="spellEnd"/>
     </w:p>
-    <w:p>
-      <w:bookmarkStart w:id="0" w:name="_GoBack"/>
-      <w:bookmarkEnd w:id="0"/>
-    </w:p>
+    <w:p/>
     <w:p/>
     <w:sectPr>
       <w:pgSz w:w="12240" w:h="15840"/>

</xml_diff>

<commit_message>
Completed initial design of project, called Treader.
</commit_message>
<xml_diff>
--- a/project/Design Document.docx
+++ b/project/Design Document.docx
@@ -12,7 +12,14 @@
         <w:rPr>
           <w:u w:val="single"/>
         </w:rPr>
-        <w:t>MP3 Tag Reader Project</w:t>
+        <w:t>Treader – A GUI-based MP3 Tag Reader</w:t>
+      </w:r>
+      <w:bookmarkStart w:id="0" w:name="_GoBack"/>
+      <w:bookmarkEnd w:id="0"/>
+    </w:p>
+    <w:p>
+      <w:r>
+        <w:t>Heather Hoaglund-Biron</w:t>
       </w:r>
     </w:p>
     <w:p>
@@ -36,7 +43,10 @@
         </w:numPr>
       </w:pPr>
       <w:r>
-        <w:t>Databases: SQLite (check what we use at work!)</w:t>
+        <w:t>Databases: SQL</w:t>
+      </w:r>
+      <w:r>
+        <w:t>ite</w:t>
       </w:r>
     </w:p>
     <w:p>
@@ -71,8 +81,6 @@
       <w:r>
         <w:t>http://mutagen.readthedocs.org/</w:t>
       </w:r>
-      <w:bookmarkStart w:id="0" w:name="_GoBack"/>
-      <w:bookmarkEnd w:id="0"/>
       <w:r>
         <w:t>)</w:t>
       </w:r>
@@ -92,8 +100,24 @@
         <w:t>Tkinter</w:t>
       </w:r>
     </w:p>
-    <w:p/>
-    <w:p/>
+    <w:p>
+      <w:r>
+        <w:t>Design:</w:t>
+      </w:r>
+    </w:p>
+    <w:p>
+      <w:r>
+        <w:t>The main file (application.py)</w:t>
+      </w:r>
+      <w:r>
+        <w:t xml:space="preserve"> contains an Application class. An Application is a subclass of Frame, a Tkinter object. An Application contains a references to both a DatabaseHelper object (defined in dbhelper.py) and a TagReader object (defined in tagreader.py). The TagReader uses the Mutagen package to read metadata from specified MP3 files and returns them in a dictionary. The DatabaseHelper is the interface to the SQLite database, reading and writing MP3 tags to the database.</w:t>
+      </w:r>
+    </w:p>
+    <w:p>
+      <w:r>
+        <w:t>Reading tags and writing them to the database is done in a different process than reading tags from the database. The GUI also runs in a separate process. I’m still unsure whether the GUI should run in the same process as reading tags from the database, as the GUI will need to read tags from the database to update itself, and the extra separation may not be necessary.</w:t>
+      </w:r>
+    </w:p>
     <w:sectPr>
       <w:pgSz w:w="12240" w:h="15840"/>
       <w:pgMar w:top="1440" w:right="1440" w:bottom="1440" w:left="1440" w:header="720" w:footer="720" w:gutter="0"/>

</xml_diff>